<commit_message>
Working on users manual
</commit_message>
<xml_diff>
--- a/Documentación/User's manual.docx
+++ b/Documentación/User's manual.docx
@@ -98,29 +98,7 @@
           <w:szCs w:val="40"/>
           <w:lang w:val="en-GB"/>
         </w:rPr>
-        <w:t>E</w:t>
-      </w:r>
-      <w:r>
-        <w:rPr>
-          <w:rFonts w:asciiTheme="majorHAnsi" w:hAnsiTheme="majorHAnsi" w:cstheme="majorHAnsi"/>
-          <w:b/>
-          <w:bCs/>
-          <w:sz w:val="40"/>
-          <w:szCs w:val="40"/>
-          <w:lang w:val="en-GB"/>
-        </w:rPr>
-        <w:t xml:space="preserve">lectricity consumption </w:t>
-      </w:r>
-      <w:r>
-        <w:rPr>
-          <w:rFonts w:asciiTheme="majorHAnsi" w:hAnsiTheme="majorHAnsi" w:cstheme="majorHAnsi"/>
-          <w:b/>
-          <w:bCs/>
-          <w:sz w:val="40"/>
-          <w:szCs w:val="40"/>
-          <w:lang w:val="en-GB"/>
-        </w:rPr>
-        <w:t>system</w:t>
+        <w:t>Electricity consumption system</w:t>
       </w:r>
     </w:p>
     <w:bookmarkEnd w:id="0"/>
@@ -268,25 +246,34 @@
           <w:szCs w:val="36"/>
           <w:lang w:val="en-GB"/>
         </w:rPr>
-        <w:t>April 2020</w:t>
-      </w:r>
-    </w:p>
-    <w:p>
-      <w:pPr>
+        <w:t xml:space="preserve">Junio </w:t>
+      </w:r>
+      <w:r>
         <w:rPr>
           <w:rFonts w:asciiTheme="majorHAnsi" w:hAnsiTheme="majorHAnsi" w:cstheme="majorHAnsi"/>
           <w:sz w:val="36"/>
           <w:szCs w:val="36"/>
           <w:lang w:val="en-GB"/>
         </w:rPr>
-      </w:pPr>
-      <w:r>
+        <w:t>2020</w:t>
+      </w:r>
+    </w:p>
+    <w:p>
+      <w:pPr>
         <w:rPr>
           <w:rFonts w:asciiTheme="majorHAnsi" w:hAnsiTheme="majorHAnsi" w:cstheme="majorHAnsi"/>
           <w:sz w:val="36"/>
           <w:szCs w:val="36"/>
           <w:lang w:val="en-GB"/>
         </w:rPr>
+      </w:pPr>
+      <w:r>
+        <w:rPr>
+          <w:rFonts w:asciiTheme="majorHAnsi" w:hAnsiTheme="majorHAnsi" w:cstheme="majorHAnsi"/>
+          <w:sz w:val="36"/>
+          <w:szCs w:val="36"/>
+          <w:lang w:val="en-GB"/>
+        </w:rPr>
         <w:t>Version 2.0</w:t>
       </w:r>
     </w:p>
@@ -354,25 +341,7 @@
           <w:szCs w:val="24"/>
           <w:lang w:val="en-GB"/>
         </w:rPr>
-        <w:t xml:space="preserve">his user guide is equipped to provide documentation for people who will use the system </w:t>
-      </w:r>
-      <w:r>
-        <w:rPr>
-          <w:rFonts w:cstheme="minorHAnsi"/>
-          <w:sz w:val="24"/>
-          <w:szCs w:val="24"/>
-          <w:lang w:val="en-GB"/>
-        </w:rPr>
-        <w:t>daily</w:t>
-      </w:r>
-      <w:r>
-        <w:rPr>
-          <w:rFonts w:cstheme="minorHAnsi"/>
-          <w:sz w:val="24"/>
-          <w:szCs w:val="24"/>
-          <w:lang w:val="en-GB"/>
-        </w:rPr>
-        <w:t>. This document is designed to be read by any user, as most users have access to the functions documented here.</w:t>
+        <w:t>his user guide is equipped to provide documentation for people who will use the system daily. This document is designed to be read by any user, as most users have access to the functions documented here.</w:t>
       </w:r>
     </w:p>
     <w:p>
@@ -392,34 +361,7 @@
           <w:szCs w:val="24"/>
           <w:lang w:val="en-GB"/>
         </w:rPr>
-        <w:t xml:space="preserve">Without further ado, </w:t>
-      </w:r>
-      <w:r>
-        <w:rPr>
-          <w:rFonts w:cstheme="minorHAnsi"/>
-          <w:sz w:val="24"/>
-          <w:szCs w:val="24"/>
-          <w:lang w:val="en-GB"/>
-        </w:rPr>
-        <w:t>let us</w:t>
-      </w:r>
-      <w:r>
-        <w:rPr>
-          <w:rFonts w:cstheme="minorHAnsi"/>
-          <w:sz w:val="24"/>
-          <w:szCs w:val="24"/>
-          <w:lang w:val="en-GB"/>
-        </w:rPr>
-        <w:t xml:space="preserve"> get </w:t>
-      </w:r>
-      <w:r>
-        <w:rPr>
-          <w:rFonts w:cstheme="minorHAnsi"/>
-          <w:sz w:val="24"/>
-          <w:szCs w:val="24"/>
-          <w:lang w:val="en-GB"/>
-        </w:rPr>
-        <w:t>started!</w:t>
+        <w:t>Without further ado, let us get started!</w:t>
       </w:r>
     </w:p>
     <w:p>
@@ -494,25 +436,7 @@
           <w:szCs w:val="24"/>
           <w:lang w:val="en-GB"/>
         </w:rPr>
-        <w:t xml:space="preserve">The system can generate personalized reports to know your electricity consumption for the </w:t>
-      </w:r>
-      <w:r>
-        <w:rPr>
-          <w:rFonts w:cstheme="minorHAnsi"/>
-          <w:sz w:val="24"/>
-          <w:szCs w:val="24"/>
-          <w:lang w:val="en-GB"/>
-        </w:rPr>
-        <w:t>period</w:t>
-      </w:r>
-      <w:r>
-        <w:rPr>
-          <w:rFonts w:cstheme="minorHAnsi"/>
-          <w:sz w:val="24"/>
-          <w:szCs w:val="24"/>
-          <w:lang w:val="en-GB"/>
-        </w:rPr>
-        <w:t xml:space="preserve"> you decide, or even specify a space or device.</w:t>
+        <w:t>The system can generate personalized reports to know your electricity consumption for the period you decide, or even specify a space or device.</w:t>
       </w:r>
     </w:p>
     <w:p>
@@ -600,25 +524,7 @@
           <w:szCs w:val="24"/>
           <w:lang w:val="en-GB"/>
         </w:rPr>
-        <w:t xml:space="preserve">The system will automatically create an empty stage for you with an empty room, but you can create one from scratch. Each stage has a number n of rooms, and each room has </w:t>
-      </w:r>
-      <w:r>
-        <w:rPr>
-          <w:rFonts w:cstheme="minorHAnsi"/>
-          <w:sz w:val="24"/>
-          <w:szCs w:val="24"/>
-          <w:lang w:val="en-GB"/>
-        </w:rPr>
-        <w:t>a few</w:t>
-      </w:r>
-      <w:r>
-        <w:rPr>
-          <w:rFonts w:cstheme="minorHAnsi"/>
-          <w:sz w:val="24"/>
-          <w:szCs w:val="24"/>
-          <w:lang w:val="en-GB"/>
-        </w:rPr>
-        <w:t xml:space="preserve"> n devices. The devices have a label to specify if they are spotlights, tv, etc., but you can choose "other" if your device is not found.</w:t>
+        <w:t>The system will automatically create an empty stage for you with an empty room, but you can create one from scratch. Each stage has a number n of rooms, and each room has a few n devices. The devices have a label to specify if they are spotlights, tv, etc., but you can choose "other" if your device is not found.</w:t>
       </w:r>
     </w:p>
     <w:p>
@@ -1494,6 +1400,31 @@
           <w:lang w:val="en-GB"/>
         </w:rPr>
       </w:pPr>
+      <w:r>
+        <w:rPr>
+          <w:lang w:val="en-GB"/>
+        </w:rPr>
+        <w:t>This is the homepage, all happens here. As you can see, on the top of the page is our menu. We have many icons there, and we can click on each one</w:t>
+      </w:r>
+      <w:r>
+        <w:rPr>
+          <w:lang w:val="en-GB"/>
+        </w:rPr>
+        <w:t>.</w:t>
+      </w:r>
+    </w:p>
+    <w:p>
+      <w:pPr>
+        <w:rPr>
+          <w:lang w:val="en-GB"/>
+        </w:rPr>
+      </w:pPr>
+      <w:r>
+        <w:rPr>
+          <w:lang w:val="en-GB"/>
+        </w:rPr>
+        <w:t xml:space="preserve">On </w:t>
+      </w:r>
     </w:p>
     <w:p>
       <w:pPr>
@@ -1858,6 +1789,91 @@
     </w:p>
     <w:p>
       <w:pPr>
+        <w:rPr>
+          <w:lang w:val="en-GB"/>
+        </w:rPr>
+      </w:pPr>
+      <w:r>
+        <w:rPr>
+          <w:lang w:val="en-GB"/>
+        </w:rPr>
+        <w:t xml:space="preserve">To create a new device, you </w:t>
+      </w:r>
+      <w:r>
+        <w:rPr>
+          <w:lang w:val="en-GB"/>
+        </w:rPr>
+        <w:t>must</w:t>
+      </w:r>
+      <w:r>
+        <w:rPr>
+          <w:lang w:val="en-GB"/>
+        </w:rPr>
+        <w:t xml:space="preserve"> click </w:t>
+      </w:r>
+      <w:r>
+        <w:rPr>
+          <w:lang w:val="en-GB"/>
+        </w:rPr>
+        <w:t>on the button as show on the image below.</w:t>
+      </w:r>
+    </w:p>
+    <w:p>
+      <w:pPr>
+        <w:rPr>
+          <w:lang w:val="en-GB"/>
+        </w:rPr>
+      </w:pPr>
+      <w:r>
+        <w:rPr>
+          <w:lang w:val="en-GB"/>
+        </w:rPr>
+        <w:t xml:space="preserve">Then, you </w:t>
+      </w:r>
+      <w:proofErr w:type="gramStart"/>
+      <w:r>
+        <w:rPr>
+          <w:lang w:val="en-GB"/>
+        </w:rPr>
+        <w:t>have to</w:t>
+      </w:r>
+      <w:proofErr w:type="gramEnd"/>
+      <w:r>
+        <w:rPr>
+          <w:lang w:val="en-GB"/>
+        </w:rPr>
+        <w:t xml:space="preserve"> fill all the space for to be save the device.</w:t>
+      </w:r>
+    </w:p>
+    <w:p>
+      <w:pPr>
+        <w:rPr>
+          <w:lang w:val="en-GB"/>
+        </w:rPr>
+      </w:pPr>
+      <w:r>
+        <w:rPr>
+          <w:lang w:val="en-GB"/>
+        </w:rPr>
+        <w:t xml:space="preserve">Click on add, and </w:t>
+      </w:r>
+      <w:proofErr w:type="gramStart"/>
+      <w:r>
+        <w:rPr>
+          <w:lang w:val="en-GB"/>
+        </w:rPr>
+        <w:t>it’s</w:t>
+      </w:r>
+      <w:proofErr w:type="gramEnd"/>
+      <w:r>
+        <w:rPr>
+          <w:lang w:val="en-GB"/>
+        </w:rPr>
+        <w:t xml:space="preserve"> all. </w:t>
+      </w:r>
+    </w:p>
+    <w:p>
+      <w:pPr>
         <w:pStyle w:val="Ttulo3"/>
         <w:rPr>
           <w:b/>
@@ -1884,6 +1900,13 @@
         </w:rPr>
         <w:t>device/sensor</w:t>
       </w:r>
+    </w:p>
+    <w:p>
+      <w:pPr>
+        <w:rPr>
+          <w:lang w:val="en-GB"/>
+        </w:rPr>
+      </w:pPr>
     </w:p>
     <w:p>
       <w:pPr>

</xml_diff>